<commit_message>
Updates to a couple docs.  Created the first flopy exercise, which consists of mf2005, modpath, and mt3dms.  This will need to be updated once the renaming of the MODPATH-7 flopy classes are completed.
</commit_message>
<xml_diff>
--- a/doc/GW3099_SoftwareInstallation.docx
+++ b/doc/GW3099_SoftwareInstallation.docx
@@ -190,6 +190,12 @@
         <w:pStyle w:val="Normal1"/>
         <w:contextualSpacing w:val="0"/>
       </w:pPr>
+      <w:r>
+        <w:t>For this class, we expect that everyone will be running a 64-bit version of Windows.</w:t>
+      </w:r>
+      <w:r>
+        <w:t xml:space="preserve">  </w:t>
+      </w:r>
       <w:r>
         <w:t xml:space="preserve">Please contact </w:t>
       </w:r>
@@ -232,7 +238,7 @@
         <w:t>.</w:t>
       </w:r>
       <w:r>
-        <w:t xml:space="preserve"> </w:t>
+        <w:t xml:space="preserve">  </w:t>
       </w:r>
     </w:p>
     <w:p>
@@ -303,12 +309,47 @@
     <w:p>
       <w:pPr>
         <w:pStyle w:val="Normal1"/>
-        <w:spacing w:after="120"/>
-        <w:contextualSpacing w:val="0"/>
       </w:pPr>
       <w:r>
         <w:t>Please use the provided installers so that everyone is using the same version.</w:t>
       </w:r>
+      <w:r>
+        <w:t xml:space="preserve">  </w:t>
+      </w:r>
+      <w:r>
+        <w:t xml:space="preserve">Even if you have Python already installed on your computer, we ask that you follow the instructions here to install the version of </w:t>
+      </w:r>
+      <w:proofErr w:type="spellStart"/>
+      <w:r>
+        <w:t>Minicond</w:t>
+      </w:r>
+      <w:r>
+        <w:t>a</w:t>
+      </w:r>
+      <w:proofErr w:type="spellEnd"/>
+      <w:r>
+        <w:t xml:space="preserve"> that we provide in gw3099.zip.  </w:t>
+      </w:r>
+      <w:proofErr w:type="spellStart"/>
+      <w:r>
+        <w:t>Miniconda</w:t>
+      </w:r>
+      <w:proofErr w:type="spellEnd"/>
+      <w:r>
+        <w:t xml:space="preserve"> will be installed into a gw3099 class folder, and can be easily removed after the class if you want.</w:t>
+      </w:r>
+    </w:p>
+    <w:p>
+      <w:pPr>
+        <w:rPr>
+          <w:rFonts w:ascii="Times New Roman" w:eastAsia="Times New Roman" w:hAnsi="Times New Roman" w:cs="Times New Roman"/>
+          <w:b/>
+          <w:color w:val="345A8A"/>
+        </w:rPr>
+      </w:pPr>
+      <w:r>
+        <w:br w:type="page"/>
+      </w:r>
     </w:p>
     <w:p>
       <w:pPr>
@@ -316,6 +357,7 @@
         <w:contextualSpacing w:val="0"/>
       </w:pPr>
       <w:r>
+        <w:lastRenderedPageBreak/>
         <w:t>Big Picture</w:t>
       </w:r>
     </w:p>
@@ -330,7 +372,10 @@
         <w:t xml:space="preserve">  It’s important that folders are named according to the list below.</w:t>
       </w:r>
       <w:r>
-        <w:t xml:space="preserve">  Unfortunately, these files are very large, in excess of several Gigabytes.  </w:t>
+        <w:t xml:space="preserve">  Unfortunately, these files are very large, in excess of</w:t>
+      </w:r>
+      <w:r>
+        <w:t xml:space="preserve"> several Gigabytes.  </w:t>
       </w:r>
     </w:p>
     <w:p>
@@ -643,9 +688,9 @@
           <w:noProof/>
         </w:rPr>
         <w:drawing>
-          <wp:inline distT="0" distB="0" distL="0" distR="0" wp14:anchorId="3109EEDE" wp14:editId="065F0FC0">
-            <wp:extent cx="3174161" cy="2966224"/>
-            <wp:effectExtent l="0" t="0" r="1270" b="5715"/>
+          <wp:inline distT="0" distB="0" distL="0" distR="0" wp14:anchorId="3109EEDE" wp14:editId="6A7380AA">
+            <wp:extent cx="2116107" cy="1977483"/>
+            <wp:effectExtent l="0" t="0" r="5080" b="3810"/>
             <wp:docPr id="4" name="Picture 4"/>
             <wp:cNvGraphicFramePr>
               <a:graphicFrameLocks xmlns:a="http://schemas.openxmlformats.org/drawingml/2006/main" noChangeAspect="1"/>
@@ -666,7 +711,7 @@
                   <pic:spPr>
                     <a:xfrm>
                       <a:off x="0" y="0"/>
-                      <a:ext cx="3177604" cy="2969442"/>
+                      <a:ext cx="2125020" cy="1985812"/>
                     </a:xfrm>
                     <a:prstGeom prst="rect">
                       <a:avLst/>
@@ -678,8 +723,6 @@
           </wp:inline>
         </w:drawing>
       </w:r>
-      <w:bookmarkStart w:id="0" w:name="_GoBack"/>
-      <w:bookmarkEnd w:id="0"/>
     </w:p>
     <w:p>
       <w:pPr>
@@ -710,9 +753,9 @@
           <w:noProof/>
         </w:rPr>
         <w:drawing>
-          <wp:inline distT="0" distB="0" distL="0" distR="0" wp14:anchorId="6389E445" wp14:editId="7A115FE3">
-            <wp:extent cx="3166206" cy="2958790"/>
-            <wp:effectExtent l="0" t="0" r="0" b="635"/>
+          <wp:inline distT="0" distB="0" distL="0" distR="0" wp14:anchorId="6389E445" wp14:editId="02EC7AB0">
+            <wp:extent cx="2163840" cy="2022088"/>
+            <wp:effectExtent l="0" t="0" r="0" b="0"/>
             <wp:docPr id="6" name="Picture 6"/>
             <wp:cNvGraphicFramePr>
               <a:graphicFrameLocks xmlns:a="http://schemas.openxmlformats.org/drawingml/2006/main" noChangeAspect="1"/>
@@ -733,7 +776,7 @@
                   <pic:spPr>
                     <a:xfrm>
                       <a:off x="0" y="0"/>
-                      <a:ext cx="3178938" cy="2970688"/>
+                      <a:ext cx="2183323" cy="2040294"/>
                     </a:xfrm>
                     <a:prstGeom prst="rect">
                       <a:avLst/>
@@ -825,6 +868,9 @@
         <w:t xml:space="preserve">file </w:t>
       </w:r>
       <w:r>
+        <w:t xml:space="preserve">into a location where you will be able to work.  The zip file is </w:t>
+      </w:r>
+      <w:r>
         <w:t>available at</w:t>
       </w:r>
       <w:r>
@@ -1282,6 +1328,17 @@
         <w:t xml:space="preserve">test that </w:t>
       </w:r>
       <w:r>
+        <w:t xml:space="preserve">the </w:t>
+      </w:r>
+      <w:proofErr w:type="spellStart"/>
+      <w:r>
+        <w:t>Miniconda</w:t>
+      </w:r>
+      <w:proofErr w:type="spellEnd"/>
+      <w:r>
+        <w:t xml:space="preserve"> versions of </w:t>
+      </w:r>
+      <w:r>
         <w:t>P</w:t>
       </w:r>
       <w:r>
@@ -1445,29 +1502,29 @@
           <w:szCs w:val="16"/>
           <w:lang w:eastAsia="en-US"/>
         </w:rPr>
-        <w:t xml:space="preserve">  Evaluating system information</w:t>
-      </w:r>
-    </w:p>
-    <w:p>
-      <w:pPr>
-        <w:pStyle w:val="Normal1"/>
-        <w:rPr>
-          <w:rFonts w:ascii="Courier New" w:hAnsi="Courier New" w:cs="Courier New"/>
-          <w:color w:val="222222"/>
-          <w:sz w:val="16"/>
-          <w:szCs w:val="16"/>
-          <w:lang w:eastAsia="en-US"/>
-        </w:rPr>
-      </w:pPr>
-      <w:r>
-        <w:rPr>
-          <w:rFonts w:ascii="Courier New" w:hAnsi="Courier New" w:cs="Courier New"/>
-          <w:color w:val="222222"/>
-          <w:sz w:val="16"/>
-          <w:szCs w:val="16"/>
-          <w:lang w:eastAsia="en-US"/>
-        </w:rPr>
-        <w:t xml:space="preserve">  Your python version:  3.6.5 | packaged by </w:t>
+        <w:t>  Evaluating system information</w:t>
+      </w:r>
+    </w:p>
+    <w:p>
+      <w:pPr>
+        <w:pStyle w:val="Normal1"/>
+        <w:rPr>
+          <w:rFonts w:ascii="Courier New" w:hAnsi="Courier New" w:cs="Courier New"/>
+          <w:color w:val="222222"/>
+          <w:sz w:val="16"/>
+          <w:szCs w:val="16"/>
+          <w:lang w:eastAsia="en-US"/>
+        </w:rPr>
+      </w:pPr>
+      <w:r>
+        <w:rPr>
+          <w:rFonts w:ascii="Courier New" w:hAnsi="Courier New" w:cs="Courier New"/>
+          <w:color w:val="222222"/>
+          <w:sz w:val="16"/>
+          <w:szCs w:val="16"/>
+          <w:lang w:eastAsia="en-US"/>
+        </w:rPr>
+        <w:t xml:space="preserve">  Your python version:  3.6.6 | packaged by </w:t>
       </w:r>
       <w:proofErr w:type="spellStart"/>
       <w:r>
@@ -1489,73 +1546,51 @@
           <w:szCs w:val="16"/>
           <w:lang w:eastAsia="en-US"/>
         </w:rPr>
-        <w:t xml:space="preserve">-forge | (default, </w:t>
-      </w:r>
-      <w:proofErr w:type="gramStart"/>
-      <w:r>
-        <w:rPr>
-          <w:rFonts w:ascii="Courier New" w:hAnsi="Courier New" w:cs="Courier New"/>
-          <w:color w:val="222222"/>
-          <w:sz w:val="16"/>
-          <w:szCs w:val="16"/>
-          <w:lang w:eastAsia="en-US"/>
-        </w:rPr>
-        <w:t>Apr  6</w:t>
-      </w:r>
-      <w:proofErr w:type="gramEnd"/>
-      <w:r>
-        <w:rPr>
-          <w:rFonts w:ascii="Courier New" w:hAnsi="Courier New" w:cs="Courier New"/>
-          <w:color w:val="222222"/>
-          <w:sz w:val="16"/>
-          <w:szCs w:val="16"/>
-          <w:lang w:eastAsia="en-US"/>
-        </w:rPr>
-        <w:t xml:space="preserve"> 2018, 16:13:55) [MSC v.1900 64 bit (AMD64)]</w:t>
-      </w:r>
-    </w:p>
-    <w:p>
-      <w:pPr>
-        <w:pStyle w:val="Normal1"/>
-        <w:rPr>
-          <w:rFonts w:ascii="Courier New" w:hAnsi="Courier New" w:cs="Courier New"/>
-          <w:color w:val="222222"/>
-          <w:sz w:val="16"/>
-          <w:szCs w:val="16"/>
-          <w:lang w:eastAsia="en-US"/>
-        </w:rPr>
-      </w:pPr>
-      <w:r>
-        <w:rPr>
-          <w:rFonts w:ascii="Courier New" w:hAnsi="Courier New" w:cs="Courier New"/>
-          <w:color w:val="222222"/>
-          <w:sz w:val="16"/>
-          <w:szCs w:val="16"/>
-          <w:lang w:eastAsia="en-US"/>
-        </w:rPr>
-        <w:t xml:space="preserve">  Your platform is:  win32</w:t>
-      </w:r>
-    </w:p>
-    <w:p>
-      <w:pPr>
-        <w:pStyle w:val="Normal1"/>
-        <w:rPr>
-          <w:rFonts w:ascii="Courier New" w:hAnsi="Courier New" w:cs="Courier New"/>
-          <w:color w:val="222222"/>
-          <w:sz w:val="16"/>
-          <w:szCs w:val="16"/>
-          <w:lang w:eastAsia="en-US"/>
-        </w:rPr>
-      </w:pPr>
-      <w:r>
-        <w:rPr>
-          <w:rFonts w:ascii="Courier New" w:hAnsi="Courier New" w:cs="Courier New"/>
-          <w:color w:val="222222"/>
-          <w:sz w:val="16"/>
-          <w:szCs w:val="16"/>
-          <w:lang w:eastAsia="en-US"/>
-        </w:rPr>
-        <w:t xml:space="preserve">  Module available for use: </w:t>
+        <w:t>-forge | (default, Jul 26 2018, 11:48:23) [MSC v.1900 64 bit (AMD64)]</w:t>
+      </w:r>
+    </w:p>
+    <w:p>
+      <w:pPr>
+        <w:pStyle w:val="Normal1"/>
+        <w:rPr>
+          <w:rFonts w:ascii="Courier New" w:hAnsi="Courier New" w:cs="Courier New"/>
+          <w:color w:val="222222"/>
+          <w:sz w:val="16"/>
+          <w:szCs w:val="16"/>
+          <w:lang w:eastAsia="en-US"/>
+        </w:rPr>
+      </w:pPr>
+      <w:r>
+        <w:rPr>
+          <w:rFonts w:ascii="Courier New" w:hAnsi="Courier New" w:cs="Courier New"/>
+          <w:color w:val="222222"/>
+          <w:sz w:val="16"/>
+          <w:szCs w:val="16"/>
+          <w:lang w:eastAsia="en-US"/>
+        </w:rPr>
+        <w:t>  Your platform is:  win32</w:t>
+      </w:r>
+    </w:p>
+    <w:p>
+      <w:pPr>
+        <w:pStyle w:val="Normal1"/>
+        <w:rPr>
+          <w:rFonts w:ascii="Courier New" w:hAnsi="Courier New" w:cs="Courier New"/>
+          <w:color w:val="222222"/>
+          <w:sz w:val="16"/>
+          <w:szCs w:val="16"/>
+          <w:lang w:eastAsia="en-US"/>
+        </w:rPr>
+      </w:pPr>
+      <w:r>
+        <w:rPr>
+          <w:rFonts w:ascii="Courier New" w:hAnsi="Courier New" w:cs="Courier New"/>
+          <w:color w:val="222222"/>
+          <w:sz w:val="16"/>
+          <w:szCs w:val="16"/>
+          <w:lang w:eastAsia="en-US"/>
+        </w:rPr>
+        <w:t xml:space="preserve">  Module available for use: </w:t>
       </w:r>
       <w:proofErr w:type="spellStart"/>
       <w:r>
@@ -1589,29 +1624,29 @@
           <w:szCs w:val="16"/>
           <w:lang w:eastAsia="en-US"/>
         </w:rPr>
-        <w:t xml:space="preserve">  Module available for use: matplotlib</w:t>
-      </w:r>
-    </w:p>
-    <w:p>
-      <w:pPr>
-        <w:pStyle w:val="Normal1"/>
-        <w:rPr>
-          <w:rFonts w:ascii="Courier New" w:hAnsi="Courier New" w:cs="Courier New"/>
-          <w:color w:val="222222"/>
-          <w:sz w:val="16"/>
-          <w:szCs w:val="16"/>
-          <w:lang w:eastAsia="en-US"/>
-        </w:rPr>
-      </w:pPr>
-      <w:r>
-        <w:rPr>
-          <w:rFonts w:ascii="Courier New" w:hAnsi="Courier New" w:cs="Courier New"/>
-          <w:color w:val="222222"/>
-          <w:sz w:val="16"/>
-          <w:szCs w:val="16"/>
-          <w:lang w:eastAsia="en-US"/>
-        </w:rPr>
-        <w:t xml:space="preserve">  Module available for use: </w:t>
+        <w:t>  Module available for use: matplotlib</w:t>
+      </w:r>
+    </w:p>
+    <w:p>
+      <w:pPr>
+        <w:pStyle w:val="Normal1"/>
+        <w:rPr>
+          <w:rFonts w:ascii="Courier New" w:hAnsi="Courier New" w:cs="Courier New"/>
+          <w:color w:val="222222"/>
+          <w:sz w:val="16"/>
+          <w:szCs w:val="16"/>
+          <w:lang w:eastAsia="en-US"/>
+        </w:rPr>
+      </w:pPr>
+      <w:r>
+        <w:rPr>
+          <w:rFonts w:ascii="Courier New" w:hAnsi="Courier New" w:cs="Courier New"/>
+          <w:color w:val="222222"/>
+          <w:sz w:val="16"/>
+          <w:szCs w:val="16"/>
+          <w:lang w:eastAsia="en-US"/>
+        </w:rPr>
+        <w:t xml:space="preserve">  Module available for use: </w:t>
       </w:r>
       <w:proofErr w:type="spellStart"/>
       <w:r>
@@ -1645,95 +1680,96 @@
           <w:szCs w:val="16"/>
           <w:lang w:eastAsia="en-US"/>
         </w:rPr>
-        <w:t xml:space="preserve">  Module available for use: subprocess</w:t>
-      </w:r>
-    </w:p>
-    <w:p>
-      <w:pPr>
-        <w:pStyle w:val="Normal1"/>
-        <w:rPr>
-          <w:rFonts w:ascii="Courier New" w:hAnsi="Courier New" w:cs="Courier New"/>
-          <w:color w:val="222222"/>
-          <w:sz w:val="16"/>
-          <w:szCs w:val="16"/>
-          <w:lang w:eastAsia="en-US"/>
-        </w:rPr>
-      </w:pPr>
-      <w:r>
-        <w:rPr>
-          <w:rFonts w:ascii="Courier New" w:hAnsi="Courier New" w:cs="Courier New"/>
-          <w:color w:val="222222"/>
-          <w:sz w:val="16"/>
-          <w:szCs w:val="16"/>
-          <w:lang w:eastAsia="en-US"/>
-        </w:rPr>
-        <w:t xml:space="preserve">  Module available for use: pandas</w:t>
-      </w:r>
-    </w:p>
-    <w:p>
-      <w:pPr>
-        <w:pStyle w:val="Normal1"/>
-        <w:rPr>
-          <w:rFonts w:ascii="Courier New" w:hAnsi="Courier New" w:cs="Courier New"/>
-          <w:color w:val="222222"/>
-          <w:sz w:val="16"/>
-          <w:szCs w:val="16"/>
-          <w:lang w:eastAsia="en-US"/>
-        </w:rPr>
-      </w:pPr>
-      <w:r>
-        <w:rPr>
-          <w:rFonts w:ascii="Courier New" w:hAnsi="Courier New" w:cs="Courier New"/>
-          <w:color w:val="222222"/>
-          <w:sz w:val="16"/>
-          <w:szCs w:val="16"/>
-          <w:lang w:eastAsia="en-US"/>
-        </w:rPr>
-        <w:t xml:space="preserve">  Module available for use: platform</w:t>
-      </w:r>
-    </w:p>
-    <w:p>
-      <w:pPr>
-        <w:pStyle w:val="Normal1"/>
-        <w:rPr>
-          <w:rFonts w:ascii="Courier New" w:hAnsi="Courier New" w:cs="Courier New"/>
-          <w:color w:val="222222"/>
-          <w:sz w:val="16"/>
-          <w:szCs w:val="16"/>
-          <w:lang w:eastAsia="en-US"/>
-        </w:rPr>
-      </w:pPr>
-      <w:r>
-        <w:rPr>
-          <w:rFonts w:ascii="Courier New" w:hAnsi="Courier New" w:cs="Courier New"/>
-          <w:color w:val="222222"/>
-          <w:sz w:val="16"/>
-          <w:szCs w:val="16"/>
-          <w:lang w:eastAsia="en-US"/>
-        </w:rPr>
-        <w:t xml:space="preserve">  Module available for use: shapefile</w:t>
-      </w:r>
-    </w:p>
-    <w:p>
-      <w:pPr>
-        <w:pStyle w:val="Normal1"/>
-        <w:rPr>
-          <w:rFonts w:ascii="Courier New" w:hAnsi="Courier New" w:cs="Courier New"/>
-          <w:color w:val="222222"/>
-          <w:sz w:val="16"/>
-          <w:szCs w:val="16"/>
-          <w:lang w:eastAsia="en-US"/>
-        </w:rPr>
-      </w:pPr>
-      <w:r>
-        <w:rPr>
-          <w:rFonts w:ascii="Courier New" w:hAnsi="Courier New" w:cs="Courier New"/>
-          <w:color w:val="222222"/>
-          <w:sz w:val="16"/>
-          <w:szCs w:val="16"/>
-          <w:lang w:eastAsia="en-US"/>
-        </w:rPr>
-        <w:t xml:space="preserve">  Module available for use: </w:t>
+        <w:t>  Module available for use: subprocess</w:t>
+      </w:r>
+    </w:p>
+    <w:p>
+      <w:pPr>
+        <w:pStyle w:val="Normal1"/>
+        <w:rPr>
+          <w:rFonts w:ascii="Courier New" w:hAnsi="Courier New" w:cs="Courier New"/>
+          <w:color w:val="222222"/>
+          <w:sz w:val="16"/>
+          <w:szCs w:val="16"/>
+          <w:lang w:eastAsia="en-US"/>
+        </w:rPr>
+      </w:pPr>
+      <w:r>
+        <w:rPr>
+          <w:rFonts w:ascii="Courier New" w:hAnsi="Courier New" w:cs="Courier New"/>
+          <w:color w:val="222222"/>
+          <w:sz w:val="16"/>
+          <w:szCs w:val="16"/>
+          <w:lang w:eastAsia="en-US"/>
+        </w:rPr>
+        <w:t>  Module available for use: pandas</w:t>
+      </w:r>
+    </w:p>
+    <w:p>
+      <w:pPr>
+        <w:pStyle w:val="Normal1"/>
+        <w:rPr>
+          <w:rFonts w:ascii="Courier New" w:hAnsi="Courier New" w:cs="Courier New"/>
+          <w:color w:val="222222"/>
+          <w:sz w:val="16"/>
+          <w:szCs w:val="16"/>
+          <w:lang w:eastAsia="en-US"/>
+        </w:rPr>
+      </w:pPr>
+      <w:r>
+        <w:rPr>
+          <w:rFonts w:ascii="Courier New" w:hAnsi="Courier New" w:cs="Courier New"/>
+          <w:color w:val="222222"/>
+          <w:sz w:val="16"/>
+          <w:szCs w:val="16"/>
+          <w:lang w:eastAsia="en-US"/>
+        </w:rPr>
+        <w:t>  Module available for use: platform</w:t>
+      </w:r>
+    </w:p>
+    <w:p>
+      <w:pPr>
+        <w:pStyle w:val="Normal1"/>
+        <w:rPr>
+          <w:rFonts w:ascii="Courier New" w:hAnsi="Courier New" w:cs="Courier New"/>
+          <w:color w:val="222222"/>
+          <w:sz w:val="16"/>
+          <w:szCs w:val="16"/>
+          <w:lang w:eastAsia="en-US"/>
+        </w:rPr>
+      </w:pPr>
+      <w:r>
+        <w:rPr>
+          <w:rFonts w:ascii="Courier New" w:hAnsi="Courier New" w:cs="Courier New"/>
+          <w:color w:val="222222"/>
+          <w:sz w:val="16"/>
+          <w:szCs w:val="16"/>
+          <w:lang w:eastAsia="en-US"/>
+        </w:rPr>
+        <w:t>  Module available for use: shapefile</w:t>
+      </w:r>
+    </w:p>
+    <w:p>
+      <w:pPr>
+        <w:pStyle w:val="Normal1"/>
+        <w:rPr>
+          <w:rFonts w:ascii="Courier New" w:hAnsi="Courier New" w:cs="Courier New"/>
+          <w:color w:val="222222"/>
+          <w:sz w:val="16"/>
+          <w:szCs w:val="16"/>
+          <w:lang w:eastAsia="en-US"/>
+        </w:rPr>
+      </w:pPr>
+      <w:r>
+        <w:rPr>
+          <w:rFonts w:ascii="Courier New" w:hAnsi="Courier New" w:cs="Courier New"/>
+          <w:color w:val="222222"/>
+          <w:sz w:val="16"/>
+          <w:szCs w:val="16"/>
+          <w:lang w:eastAsia="en-US"/>
+        </w:rPr>
+        <w:lastRenderedPageBreak/>
+        <w:t xml:space="preserve">  Module available for use: </w:t>
       </w:r>
       <w:proofErr w:type="spellStart"/>
       <w:r>
@@ -1767,8 +1803,41 @@
           <w:szCs w:val="16"/>
           <w:lang w:eastAsia="en-US"/>
         </w:rPr>
-        <w:lastRenderedPageBreak/>
-        <w:t xml:space="preserve">  Testing matplotlib installation</w:t>
+        <w:t xml:space="preserve">  Module available for use: </w:t>
+      </w:r>
+      <w:proofErr w:type="spellStart"/>
+      <w:r>
+        <w:rPr>
+          <w:rFonts w:ascii="Courier New" w:hAnsi="Courier New" w:cs="Courier New"/>
+          <w:color w:val="222222"/>
+          <w:sz w:val="16"/>
+          <w:szCs w:val="16"/>
+          <w:lang w:eastAsia="en-US"/>
+        </w:rPr>
+        <w:t>geopandas</w:t>
+      </w:r>
+      <w:proofErr w:type="spellEnd"/>
+    </w:p>
+    <w:p>
+      <w:pPr>
+        <w:pStyle w:val="Normal1"/>
+        <w:rPr>
+          <w:rFonts w:ascii="Courier New" w:hAnsi="Courier New" w:cs="Courier New"/>
+          <w:color w:val="222222"/>
+          <w:sz w:val="16"/>
+          <w:szCs w:val="16"/>
+          <w:lang w:eastAsia="en-US"/>
+        </w:rPr>
+      </w:pPr>
+      <w:r>
+        <w:rPr>
+          <w:rFonts w:ascii="Courier New" w:hAnsi="Courier New" w:cs="Courier New"/>
+          <w:color w:val="222222"/>
+          <w:sz w:val="16"/>
+          <w:szCs w:val="16"/>
+          <w:lang w:eastAsia="en-US"/>
+        </w:rPr>
+        <w:t>  Testing matplotlib installation</w:t>
       </w:r>
     </w:p>
     <w:p>
@@ -1818,7 +1887,6 @@
     <w:p>
       <w:pPr>
         <w:pStyle w:val="Normal1"/>
-        <w:contextualSpacing w:val="0"/>
         <w:rPr>
           <w:rFonts w:ascii="Courier New" w:hAnsi="Courier New" w:cs="Courier New"/>
           <w:color w:val="222222"/>
@@ -1837,6 +1905,19 @@
         </w:rPr>
         <w:t>Press any key to continue . . .</w:t>
       </w:r>
+    </w:p>
+    <w:p>
+      <w:pPr>
+        <w:pStyle w:val="Normal1"/>
+        <w:contextualSpacing w:val="0"/>
+        <w:rPr>
+          <w:rFonts w:ascii="Courier New" w:hAnsi="Courier New" w:cs="Courier New"/>
+          <w:color w:val="222222"/>
+          <w:sz w:val="16"/>
+          <w:szCs w:val="16"/>
+          <w:lang w:eastAsia="en-US"/>
+        </w:rPr>
+      </w:pPr>
     </w:p>
     <w:p>
       <w:pPr>
@@ -1854,6 +1935,8 @@
       <w:r>
         <w:br w:type="page"/>
       </w:r>
+      <w:bookmarkStart w:id="0" w:name="_GoBack"/>
+      <w:bookmarkEnd w:id="0"/>
     </w:p>
     <w:p>
       <w:pPr>
@@ -2080,10 +2163,21 @@
         <w:t>For you Mac and Linux people, we’re going to assume that you can install software</w:t>
       </w:r>
       <w:r>
-        <w:t xml:space="preserve">.  It is important that you end up with the folder structure </w:t>
+        <w:t xml:space="preserve">.  It is important that you end up with the folder </w:t>
+      </w:r>
+      <w:proofErr w:type="gramStart"/>
+      <w:r>
+        <w:t xml:space="preserve">structure </w:t>
       </w:r>
       <w:r>
         <w:t xml:space="preserve"> </w:t>
+      </w:r>
+      <w:r>
+        <w:t>described</w:t>
+      </w:r>
+      <w:proofErr w:type="gramEnd"/>
+      <w:r>
+        <w:t xml:space="preserve"> earlier.</w:t>
       </w:r>
     </w:p>
     <w:p>
@@ -4778,7 +4872,6 @@
   <w:style w:type="character" w:default="1" w:styleId="DefaultParagraphFont">
     <w:name w:val="Default Paragraph Font"/>
     <w:uiPriority w:val="1"/>
-    <w:semiHidden/>
     <w:unhideWhenUsed/>
   </w:style>
   <w:style w:type="table" w:default="1" w:styleId="TableNormal">

</xml_diff>